<commit_message>
Fix bolding in Molformer
</commit_message>
<xml_diff>
--- a/assets/resume/YSResume2023.docx
+++ b/assets/resume/YSResume2023.docx
@@ -1403,7 +1403,6 @@
           <w:szCs w:val="28"/>
         </w:rPr>
       </w:pPr>
-      <w:proofErr w:type="spellStart"/>
       <w:r>
         <w:rPr>
           <w:rFonts w:ascii="Georgia" w:eastAsia="Batang" w:hAnsi="Georgia"/>
@@ -1412,18 +1411,7 @@
           <w:sz w:val="20"/>
           <w:szCs w:val="20"/>
         </w:rPr>
-        <w:t>Carles</w:t>
-      </w:r>
-      <w:proofErr w:type="spellEnd"/>
-      <w:r>
-        <w:rPr>
-          <w:rFonts w:ascii="Georgia" w:eastAsia="Batang" w:hAnsi="Georgia"/>
-          <w:i/>
-          <w:spacing w:val="-6"/>
-          <w:sz w:val="20"/>
-          <w:szCs w:val="20"/>
-        </w:rPr>
-        <w:t xml:space="preserve"> Domingo-Enrich, </w:t>
+        <w:t xml:space="preserve">Carles Domingo-Enrich, </w:t>
       </w:r>
       <w:r>
         <w:rPr>
@@ -1607,51 +1595,7 @@
           <w:sz w:val="20"/>
           <w:szCs w:val="20"/>
         </w:rPr>
-        <w:t xml:space="preserve">, Alon Hacohen, </w:t>
-      </w:r>
-      <w:proofErr w:type="spellStart"/>
-      <w:r>
-        <w:rPr>
-          <w:rFonts w:ascii="Georgia" w:eastAsia="Batang" w:hAnsi="Georgia"/>
-          <w:i/>
-          <w:spacing w:val="-6"/>
-          <w:sz w:val="20"/>
-          <w:szCs w:val="20"/>
-        </w:rPr>
-        <w:t>Zhaozhi</w:t>
-      </w:r>
-      <w:proofErr w:type="spellEnd"/>
-      <w:r>
-        <w:rPr>
-          <w:rFonts w:ascii="Georgia" w:eastAsia="Batang" w:hAnsi="Georgia"/>
-          <w:i/>
-          <w:spacing w:val="-6"/>
-          <w:sz w:val="20"/>
-          <w:szCs w:val="20"/>
-        </w:rPr>
-        <w:t xml:space="preserve"> Li, Ian Lee, </w:t>
-      </w:r>
-      <w:proofErr w:type="spellStart"/>
-      <w:r>
-        <w:rPr>
-          <w:rFonts w:ascii="Georgia" w:eastAsia="Batang" w:hAnsi="Georgia"/>
-          <w:i/>
-          <w:spacing w:val="-6"/>
-          <w:sz w:val="20"/>
-          <w:szCs w:val="20"/>
-        </w:rPr>
-        <w:t>Yuntian</w:t>
-      </w:r>
-      <w:proofErr w:type="spellEnd"/>
-      <w:r>
-        <w:rPr>
-          <w:rFonts w:ascii="Georgia" w:eastAsia="Batang" w:hAnsi="Georgia"/>
-          <w:i/>
-          <w:spacing w:val="-6"/>
-          <w:sz w:val="20"/>
-          <w:szCs w:val="20"/>
-        </w:rPr>
-        <w:t xml:space="preserve"> Deng,</w:t>
+        <w:t>, Alon Hacohen, Zhaozhi Li, Ian Lee, Yuntian Deng,</w:t>
       </w:r>
       <w:r>
         <w:rPr>
@@ -1679,7 +1623,6 @@
           <w:szCs w:val="20"/>
         </w:rPr>
       </w:pPr>
-      <w:proofErr w:type="spellStart"/>
       <w:r>
         <w:rPr>
           <w:rFonts w:ascii="Georgia" w:eastAsia="Batang" w:hAnsi="Georgia"/>
@@ -1688,40 +1631,7 @@
           <w:sz w:val="20"/>
           <w:szCs w:val="20"/>
         </w:rPr>
-        <w:t>Mert</w:t>
-      </w:r>
-      <w:proofErr w:type="spellEnd"/>
-      <w:r>
-        <w:rPr>
-          <w:rFonts w:ascii="Georgia" w:eastAsia="Batang" w:hAnsi="Georgia"/>
-          <w:i/>
-          <w:spacing w:val="-6"/>
-          <w:sz w:val="20"/>
-          <w:szCs w:val="20"/>
-        </w:rPr>
-        <w:t xml:space="preserve"> R. </w:t>
-      </w:r>
-      <w:proofErr w:type="spellStart"/>
-      <w:r>
-        <w:rPr>
-          <w:rFonts w:ascii="Georgia" w:eastAsia="Batang" w:hAnsi="Georgia"/>
-          <w:i/>
-          <w:spacing w:val="-6"/>
-          <w:sz w:val="20"/>
-          <w:szCs w:val="20"/>
-        </w:rPr>
-        <w:t>Sabuncu</w:t>
-      </w:r>
-      <w:proofErr w:type="spellEnd"/>
-      <w:r>
-        <w:rPr>
-          <w:rFonts w:ascii="Georgia" w:eastAsia="Batang" w:hAnsi="Georgia"/>
-          <w:i/>
-          <w:spacing w:val="-6"/>
-          <w:sz w:val="20"/>
-          <w:szCs w:val="20"/>
-        </w:rPr>
-        <w:t>, Volodymyr Kuleshov</w:t>
+        <w:t>Mert R. Sabuncu, Volodymyr Kuleshov</w:t>
       </w:r>
     </w:p>
     <w:p>
@@ -1941,7 +1851,27 @@
           <w:spacing w:val="-6"/>
           <w:sz w:val="20"/>
         </w:rPr>
-        <w:t>Jarret Ross*, Yair Schiff*, Richard A. Young*</w:t>
+        <w:t xml:space="preserve">Jarret Ross*, </w:t>
+      </w:r>
+      <w:r>
+        <w:rPr>
+          <w:rFonts w:ascii="Georgia" w:eastAsia="Batang" w:hAnsi="Georgia"/>
+          <w:b/>
+          <w:bCs/>
+          <w:i/>
+          <w:spacing w:val="-6"/>
+          <w:sz w:val="20"/>
+        </w:rPr>
+        <w:t>Yair Schiff*</w:t>
+      </w:r>
+      <w:r>
+        <w:rPr>
+          <w:rFonts w:ascii="Georgia" w:eastAsia="Batang" w:hAnsi="Georgia"/>
+          <w:i/>
+          <w:spacing w:val="-6"/>
+          <w:sz w:val="20"/>
+        </w:rPr>
+        <w:t>, Richard A. Young*</w:t>
       </w:r>
     </w:p>
     <w:p>

</xml_diff>